<commit_message>
git implemented zooming & rendering gpu cpu
</commit_message>
<xml_diff>
--- a/Dokumentation/Projektplanung.docx
+++ b/Dokumentation/Projektplanung.docx
@@ -228,8 +228,13 @@
         <w:jc w:val="center"/>
       </w:pPr>
       <w:r>
-        <w:t>Mandelbrot Zoomer</w:t>
-      </w:r>
+        <w:t xml:space="preserve">Mandelbrot </w:t>
+      </w:r>
+      <w:proofErr w:type="spellStart"/>
+      <w:r>
+        <w:t>Zoomer</w:t>
+      </w:r>
+      <w:proofErr w:type="spellEnd"/>
     </w:p>
     <w:p/>
     <w:p/>
@@ -620,8 +625,21 @@
           </w:tcPr>
           <w:p>
             <w:r>
-              <w:t>Stuff i did today</w:t>
+              <w:t xml:space="preserve">Stuff i </w:t>
             </w:r>
+            <w:proofErr w:type="spellStart"/>
+            <w:r>
+              <w:t>did</w:t>
+            </w:r>
+            <w:proofErr w:type="spellEnd"/>
+            <w:r>
+              <w:t xml:space="preserve"> </w:t>
+            </w:r>
+            <w:proofErr w:type="spellStart"/>
+            <w:r>
+              <w:t>today</w:t>
+            </w:r>
+            <w:proofErr w:type="spellEnd"/>
           </w:p>
         </w:tc>
       </w:tr>
@@ -7118,8 +7136,9 @@
           <w:szCs w:val="32"/>
           <w:lang w:eastAsia="de-CH"/>
         </w:rPr>
-        <w:t>Mandelbrot Zoomer RichClient</w:t>
-      </w:r>
+        <w:t xml:space="preserve">Mandelbrot </w:t>
+      </w:r>
+      <w:proofErr w:type="spellStart"/>
       <w:r>
         <w:rPr>
           <w:rFonts w:ascii="ArialRoundedMTBold" w:eastAsia="Times New Roman" w:hAnsi="ArialRoundedMTBold" w:cs="Times New Roman"/>
@@ -7130,6 +7149,45 @@
           <w:szCs w:val="32"/>
           <w:lang w:eastAsia="de-CH"/>
         </w:rPr>
+        <w:t>Zoomer</w:t>
+      </w:r>
+      <w:proofErr w:type="spellEnd"/>
+      <w:r>
+        <w:rPr>
+          <w:rFonts w:ascii="ArialRoundedMTBold" w:eastAsia="Times New Roman" w:hAnsi="ArialRoundedMTBold" w:cs="Times New Roman"/>
+          <w:b/>
+          <w:bCs/>
+          <w:color w:val="000000"/>
+          <w:sz w:val="32"/>
+          <w:szCs w:val="32"/>
+          <w:lang w:eastAsia="de-CH"/>
+        </w:rPr>
+        <w:t xml:space="preserve"> </w:t>
+      </w:r>
+      <w:proofErr w:type="spellStart"/>
+      <w:r>
+        <w:rPr>
+          <w:rFonts w:ascii="ArialRoundedMTBold" w:eastAsia="Times New Roman" w:hAnsi="ArialRoundedMTBold" w:cs="Times New Roman"/>
+          <w:b/>
+          <w:bCs/>
+          <w:color w:val="000000"/>
+          <w:sz w:val="32"/>
+          <w:szCs w:val="32"/>
+          <w:lang w:eastAsia="de-CH"/>
+        </w:rPr>
+        <w:t>RichClient</w:t>
+      </w:r>
+      <w:proofErr w:type="spellEnd"/>
+      <w:r>
+        <w:rPr>
+          <w:rFonts w:ascii="ArialRoundedMTBold" w:eastAsia="Times New Roman" w:hAnsi="ArialRoundedMTBold" w:cs="Times New Roman"/>
+          <w:b/>
+          <w:bCs/>
+          <w:color w:val="000000"/>
+          <w:sz w:val="32"/>
+          <w:szCs w:val="32"/>
+          <w:lang w:eastAsia="de-CH"/>
+        </w:rPr>
         <w:br/>
       </w:r>
       <w:r>
@@ -7228,7 +7286,25 @@
           <w:color w:val="000000"/>
           <w:lang w:eastAsia="de-CH"/>
         </w:rPr>
-        <w:t>Die Anwendung soll ein ansprechendes GUI aufweisen. In diesem hat der User eine eingefärbte Ansicht der Mandel Brot Menge. Der Zoom respektive das Entzoomen soll per links/rechtsklick auf die Anzeige möglich sein. Per klick auf das Mausrad kann man auf einen beliebigen Punkt automatisch in einer bestimmbaren Geschwindigkeit beginnen herein zu Zoomen.</w:t>
+        <w:t xml:space="preserve">Die Anwendung soll ein ansprechendes GUI aufweisen. In diesem hat der User eine eingefärbte Ansicht der Mandel Brot Menge. Der Zoom respektive das </w:t>
+      </w:r>
+      <w:proofErr w:type="spellStart"/>
+      <w:r>
+        <w:rPr>
+          <w:rFonts w:eastAsia="Times New Roman" w:cstheme="minorHAnsi"/>
+          <w:color w:val="000000"/>
+          <w:lang w:eastAsia="de-CH"/>
+        </w:rPr>
+        <w:t>Entzoomen</w:t>
+      </w:r>
+      <w:proofErr w:type="spellEnd"/>
+      <w:r>
+        <w:rPr>
+          <w:rFonts w:eastAsia="Times New Roman" w:cstheme="minorHAnsi"/>
+          <w:color w:val="000000"/>
+          <w:lang w:eastAsia="de-CH"/>
+        </w:rPr>
+        <w:t xml:space="preserve"> soll per links/rechtsklick auf die Anzeige möglich sein. Per klick auf das Mausrad kann man auf einen beliebigen Punkt automatisch in einer bestimmbaren Geschwindigkeit beginnen herein zu Zoomen.</w:t>
       </w:r>
     </w:p>
     <w:p>
@@ -7545,14 +7621,32 @@
           <w:color w:val="000000"/>
           <w:lang w:eastAsia="de-CH"/>
         </w:rPr>
-        <w:t>C# RichClient Bugfixing, Entwicklung</w:t>
-      </w:r>
+        <w:t xml:space="preserve">C# </w:t>
+      </w:r>
+      <w:proofErr w:type="spellStart"/>
       <w:r>
         <w:rPr>
           <w:rFonts w:ascii="Calibri" w:eastAsia="Times New Roman" w:hAnsi="Calibri" w:cs="Calibri"/>
           <w:color w:val="000000"/>
           <w:lang w:eastAsia="de-CH"/>
         </w:rPr>
+        <w:t>RichClient</w:t>
+      </w:r>
+      <w:proofErr w:type="spellEnd"/>
+      <w:r>
+        <w:rPr>
+          <w:rFonts w:ascii="Calibri" w:eastAsia="Times New Roman" w:hAnsi="Calibri" w:cs="Calibri"/>
+          <w:color w:val="000000"/>
+          <w:lang w:eastAsia="de-CH"/>
+        </w:rPr>
+        <w:t xml:space="preserve"> Bugfixing, Entwicklung</w:t>
+      </w:r>
+      <w:r>
+        <w:rPr>
+          <w:rFonts w:ascii="Calibri" w:eastAsia="Times New Roman" w:hAnsi="Calibri" w:cs="Calibri"/>
+          <w:color w:val="000000"/>
+          <w:lang w:eastAsia="de-CH"/>
+        </w:rPr>
         <w:br/>
       </w:r>
       <w:r>
@@ -7563,6 +7657,7 @@
         </w:rPr>
         <w:t xml:space="preserve">• </w:t>
       </w:r>
+      <w:proofErr w:type="spellStart"/>
       <w:r>
         <w:rPr>
           <w:rFonts w:ascii="Calibri" w:eastAsia="Times New Roman" w:hAnsi="Calibri" w:cs="Calibri"/>
@@ -7571,6 +7666,7 @@
         </w:rPr>
         <w:t>WinForms</w:t>
       </w:r>
+      <w:proofErr w:type="spellEnd"/>
       <w:r>
         <w:rPr>
           <w:rFonts w:ascii="Calibri" w:eastAsia="Times New Roman" w:hAnsi="Calibri" w:cs="Calibri"/>
@@ -7633,7 +7729,25 @@
           <w:color w:val="000000"/>
           <w:lang w:eastAsia="de-CH"/>
         </w:rPr>
-        <w:t>Entwicklungsumgebung Updaten und neue Komponenten installieren. Git Repository erstellen. Mich in C++ einlesen um mich vorzubereiten.</w:t>
+        <w:t xml:space="preserve">Entwicklungsumgebung Updaten und neue Komponenten installieren. </w:t>
+      </w:r>
+      <w:proofErr w:type="spellStart"/>
+      <w:r>
+        <w:rPr>
+          <w:rFonts w:ascii="Calibri" w:eastAsia="Times New Roman" w:hAnsi="Calibri" w:cs="Calibri"/>
+          <w:color w:val="000000"/>
+          <w:lang w:eastAsia="de-CH"/>
+        </w:rPr>
+        <w:t>Git</w:t>
+      </w:r>
+      <w:proofErr w:type="spellEnd"/>
+      <w:r>
+        <w:rPr>
+          <w:rFonts w:ascii="Calibri" w:eastAsia="Times New Roman" w:hAnsi="Calibri" w:cs="Calibri"/>
+          <w:color w:val="000000"/>
+          <w:lang w:eastAsia="de-CH"/>
+        </w:rPr>
+        <w:t xml:space="preserve"> Repository erstellen. Mich in C++ einlesen um mich vorzubereiten.</w:t>
       </w:r>
       <w:r>
         <w:rPr>
@@ -7673,7 +7787,25 @@
           <w:color w:val="000000"/>
           <w:lang w:eastAsia="de-CH"/>
         </w:rPr>
-        <w:t xml:space="preserve">Ich versuche rechnen mit einer Grafikkarte zu beschleunigen. Dafür muss ich auf C++ zurückgreiffen. Mit C++ </w:t>
+        <w:t xml:space="preserve">Ich versuche rechnen mit einer Grafikkarte zu beschleunigen. Dafür muss ich auf C++ </w:t>
+      </w:r>
+      <w:proofErr w:type="spellStart"/>
+      <w:r>
+        <w:rPr>
+          <w:rFonts w:ascii="Calibri" w:eastAsia="Times New Roman" w:hAnsi="Calibri" w:cs="Calibri"/>
+          <w:color w:val="000000"/>
+          <w:lang w:eastAsia="de-CH"/>
+        </w:rPr>
+        <w:t>zurückgreiffen</w:t>
+      </w:r>
+      <w:proofErr w:type="spellEnd"/>
+      <w:r>
+        <w:rPr>
+          <w:rFonts w:ascii="Calibri" w:eastAsia="Times New Roman" w:hAnsi="Calibri" w:cs="Calibri"/>
+          <w:color w:val="000000"/>
+          <w:lang w:eastAsia="de-CH"/>
+        </w:rPr>
+        <w:t xml:space="preserve">. Mit C++ </w:t>
       </w:r>
       <w:r>
         <w:rPr>
@@ -7773,23 +7905,25 @@
           <w:color w:val="000000"/>
           <w:lang w:eastAsia="de-CH"/>
         </w:rPr>
-        <w:t>, Vue</w:t>
-      </w:r>
+        <w:t xml:space="preserve">, </w:t>
+      </w:r>
+      <w:proofErr w:type="spellStart"/>
       <w:r>
         <w:rPr>
           <w:rFonts w:ascii="Calibri" w:eastAsia="Times New Roman" w:hAnsi="Calibri" w:cs="Calibri"/>
           <w:color w:val="000000"/>
           <w:lang w:eastAsia="de-CH"/>
         </w:rPr>
-        <w:t xml:space="preserve"> </w:t>
-      </w:r>
+        <w:t>Vue</w:t>
+      </w:r>
+      <w:proofErr w:type="spellEnd"/>
       <w:r>
         <w:rPr>
           <w:rFonts w:ascii="Calibri" w:eastAsia="Times New Roman" w:hAnsi="Calibri" w:cs="Calibri"/>
           <w:color w:val="000000"/>
           <w:lang w:eastAsia="de-CH"/>
         </w:rPr>
-        <w:t>in der Schule</w:t>
+        <w:t xml:space="preserve"> </w:t>
       </w:r>
       <w:r>
         <w:rPr>
@@ -7797,7 +7931,7 @@
           <w:color w:val="000000"/>
           <w:lang w:eastAsia="de-CH"/>
         </w:rPr>
-        <w:t>.</w:t>
+        <w:t>in der Schule</w:t>
       </w:r>
       <w:r>
         <w:rPr>
@@ -7805,6 +7939,14 @@
           <w:color w:val="000000"/>
           <w:lang w:eastAsia="de-CH"/>
         </w:rPr>
+        <w:t>.</w:t>
+      </w:r>
+      <w:r>
+        <w:rPr>
+          <w:rFonts w:ascii="Calibri" w:eastAsia="Times New Roman" w:hAnsi="Calibri" w:cs="Calibri"/>
+          <w:color w:val="000000"/>
+          <w:lang w:eastAsia="de-CH"/>
+        </w:rPr>
         <w:t xml:space="preserve"> Programmieren und Anpassen von .NET Anwendungen auf dem .NET Framework und wenig mit .NET Core.</w:t>
       </w:r>
     </w:p>
@@ -7853,7 +7995,7 @@
     </w:p>
     <w:p>
       <w:r>
-        <w:t>Gewähltes Szenario mit Begründung.</w:t>
+        <w:t>Ich habe das Szenario IT-Individual-Anwendung gewählt aus dem Grund, da in der Aufgabenstellung eine neue Applikation programmiert werden muss.</w:t>
       </w:r>
     </w:p>
     <w:p/>
@@ -7869,7 +8011,22 @@
     </w:p>
     <w:p>
       <w:r>
-        <w:t>Beschreibung der Projektphasen.</w:t>
+        <w:t>Initialisierung</w:t>
+      </w:r>
+    </w:p>
+    <w:p>
+      <w:r>
+        <w:t>Konzept</w:t>
+      </w:r>
+    </w:p>
+    <w:p>
+      <w:r>
+        <w:t>Realisierung</w:t>
+      </w:r>
+    </w:p>
+    <w:p>
+      <w:r>
+        <w:t>Einführung (nicht Teil des Auftrags)</w:t>
       </w:r>
     </w:p>
     <w:p/>
@@ -7885,10 +8042,276 @@
     </w:p>
     <w:p>
       <w:r>
-        <w:t>Module je Phase.</w:t>
-      </w:r>
-    </w:p>
-    <w:p/>
+        <w:t>Initialisierung:</w:t>
+      </w:r>
+    </w:p>
+    <w:p>
+      <w:pPr>
+        <w:pStyle w:val="Listenabsatz"/>
+        <w:numPr>
+          <w:ilvl w:val="0"/>
+          <w:numId w:val="17"/>
+        </w:numPr>
+      </w:pPr>
+      <w:r>
+        <w:t>Szenario, Module, Aufgaben bestimmen</w:t>
+      </w:r>
+    </w:p>
+    <w:p>
+      <w:pPr>
+        <w:pStyle w:val="Listenabsatz"/>
+        <w:numPr>
+          <w:ilvl w:val="0"/>
+          <w:numId w:val="17"/>
+        </w:numPr>
+      </w:pPr>
+      <w:r>
+        <w:t>Zeitplan erstellen</w:t>
+      </w:r>
+    </w:p>
+    <w:p>
+      <w:pPr>
+        <w:pStyle w:val="Listenabsatz"/>
+        <w:numPr>
+          <w:ilvl w:val="0"/>
+          <w:numId w:val="17"/>
+        </w:numPr>
+      </w:pPr>
+      <w:r>
+        <w:t>Projektorganisation definieren</w:t>
+      </w:r>
+    </w:p>
+    <w:p>
+      <w:pPr>
+        <w:pStyle w:val="Listenabsatz"/>
+        <w:numPr>
+          <w:ilvl w:val="0"/>
+          <w:numId w:val="17"/>
+        </w:numPr>
+      </w:pPr>
+      <w:r>
+        <w:t>Situationsanalyse (IST-Situation)</w:t>
+      </w:r>
+    </w:p>
+    <w:p>
+      <w:pPr>
+        <w:pStyle w:val="Listenabsatz"/>
+        <w:numPr>
+          <w:ilvl w:val="0"/>
+          <w:numId w:val="17"/>
+        </w:numPr>
+      </w:pPr>
+      <w:r>
+        <w:t>Aufgabe/Anforderungen verfeinern</w:t>
+      </w:r>
+    </w:p>
+    <w:p>
+      <w:pPr>
+        <w:pStyle w:val="Listenabsatz"/>
+        <w:numPr>
+          <w:ilvl w:val="0"/>
+          <w:numId w:val="17"/>
+        </w:numPr>
+      </w:pPr>
+      <w:r>
+        <w:t>Lösungsvarianten/Entscheidungsmatrix</w:t>
+      </w:r>
+    </w:p>
+    <w:p>
+      <w:r>
+        <w:t>Konzept:</w:t>
+      </w:r>
+    </w:p>
+    <w:p>
+      <w:pPr>
+        <w:pStyle w:val="Listenabsatz"/>
+        <w:numPr>
+          <w:ilvl w:val="0"/>
+          <w:numId w:val="18"/>
+        </w:numPr>
+      </w:pPr>
+      <w:proofErr w:type="spellStart"/>
+      <w:r>
+        <w:t>Gui</w:t>
+      </w:r>
+      <w:proofErr w:type="spellEnd"/>
+      <w:r>
+        <w:t xml:space="preserve"> Design-Template</w:t>
+      </w:r>
+    </w:p>
+    <w:p>
+      <w:pPr>
+        <w:pStyle w:val="Listenabsatz"/>
+        <w:numPr>
+          <w:ilvl w:val="0"/>
+          <w:numId w:val="18"/>
+        </w:numPr>
+      </w:pPr>
+      <w:r>
+        <w:t>Vorstellung ILGPU</w:t>
+      </w:r>
+    </w:p>
+    <w:p>
+      <w:pPr>
+        <w:pStyle w:val="Listenabsatz"/>
+        <w:numPr>
+          <w:ilvl w:val="0"/>
+          <w:numId w:val="18"/>
+        </w:numPr>
+      </w:pPr>
+      <w:r>
+        <w:t>Hardware-</w:t>
+      </w:r>
+      <w:proofErr w:type="spellStart"/>
+      <w:r>
+        <w:t>Requirements</w:t>
+      </w:r>
+      <w:proofErr w:type="spellEnd"/>
+    </w:p>
+    <w:p>
+      <w:pPr>
+        <w:pStyle w:val="Listenabsatz"/>
+        <w:numPr>
+          <w:ilvl w:val="0"/>
+          <w:numId w:val="18"/>
+        </w:numPr>
+      </w:pPr>
+      <w:r>
+        <w:t>Test Konzept</w:t>
+      </w:r>
+    </w:p>
+    <w:p>
+      <w:r>
+        <w:t>Realisierung:</w:t>
+      </w:r>
+    </w:p>
+    <w:p>
+      <w:pPr>
+        <w:pStyle w:val="Listenabsatz"/>
+        <w:numPr>
+          <w:ilvl w:val="0"/>
+          <w:numId w:val="19"/>
+        </w:numPr>
+      </w:pPr>
+      <w:r>
+        <w:t>Mandelbrotmenge CPU-Ready generieren (ohne zoom/verschieben)</w:t>
+      </w:r>
+    </w:p>
+    <w:p>
+      <w:pPr>
+        <w:pStyle w:val="Listenabsatz"/>
+        <w:numPr>
+          <w:ilvl w:val="0"/>
+          <w:numId w:val="19"/>
+        </w:numPr>
+      </w:pPr>
+      <w:r>
+        <w:t xml:space="preserve">Einbauen der </w:t>
+      </w:r>
+      <w:r>
+        <w:t>g</w:t>
+      </w:r>
+      <w:r>
+        <w:t>raphische</w:t>
+      </w:r>
+      <w:r>
+        <w:t>n</w:t>
+      </w:r>
+      <w:r>
+        <w:t xml:space="preserve"> Ansicht eines Mandelbrots</w:t>
+      </w:r>
+    </w:p>
+    <w:p>
+      <w:pPr>
+        <w:pStyle w:val="Listenabsatz"/>
+        <w:numPr>
+          <w:ilvl w:val="0"/>
+          <w:numId w:val="19"/>
+        </w:numPr>
+      </w:pPr>
+      <w:r>
+        <w:t xml:space="preserve">Schieberegler mit änderbarer Farbpalette </w:t>
+      </w:r>
+    </w:p>
+    <w:p>
+      <w:pPr>
+        <w:pStyle w:val="Listenabsatz"/>
+        <w:numPr>
+          <w:ilvl w:val="0"/>
+          <w:numId w:val="19"/>
+        </w:numPr>
+      </w:pPr>
+      <w:proofErr w:type="spellStart"/>
+      <w:r>
+        <w:t>Zoom</w:t>
+      </w:r>
+      <w:proofErr w:type="spellEnd"/>
+      <w:r>
+        <w:t xml:space="preserve"> per Links/Rechts klick</w:t>
+      </w:r>
+    </w:p>
+    <w:p>
+      <w:pPr>
+        <w:pStyle w:val="Listenabsatz"/>
+        <w:numPr>
+          <w:ilvl w:val="0"/>
+          <w:numId w:val="19"/>
+        </w:numPr>
+      </w:pPr>
+      <w:r>
+        <w:t xml:space="preserve">Automatischer Zoom (Mittlerer Mausklick, Schieberegler </w:t>
+      </w:r>
+      <w:proofErr w:type="spellStart"/>
+      <w:r>
+        <w:t>Geschw</w:t>
+      </w:r>
+      <w:proofErr w:type="spellEnd"/>
+      <w:r>
+        <w:t>.)</w:t>
+      </w:r>
+    </w:p>
+    <w:p>
+      <w:pPr>
+        <w:pStyle w:val="Listenabsatz"/>
+        <w:numPr>
+          <w:ilvl w:val="0"/>
+          <w:numId w:val="19"/>
+        </w:numPr>
+      </w:pPr>
+      <w:r>
+        <w:t>Laden/Speichern einer Position im Mandelbrot</w:t>
+      </w:r>
+    </w:p>
+    <w:p>
+      <w:pPr>
+        <w:pStyle w:val="Listenabsatz"/>
+        <w:numPr>
+          <w:ilvl w:val="0"/>
+          <w:numId w:val="19"/>
+        </w:numPr>
+      </w:pPr>
+      <w:r>
+        <w:t>Button Momentaufnahme Speichern</w:t>
+      </w:r>
+    </w:p>
+    <w:p>
+      <w:pPr>
+        <w:pStyle w:val="Listenabsatz"/>
+        <w:numPr>
+          <w:ilvl w:val="0"/>
+          <w:numId w:val="19"/>
+        </w:numPr>
+      </w:pPr>
+      <w:r>
+        <w:t>Button Momentaufnahme Drucken</w:t>
+      </w:r>
+    </w:p>
+    <w:p>
+      <w:r>
+        <w:lastRenderedPageBreak/>
+        <w:t>Einführung (nicht teil des Auftrags)</w:t>
+      </w:r>
+    </w:p>
     <w:p>
       <w:pPr>
         <w:pStyle w:val="berschrift2"/>
@@ -10790,8 +11213,13 @@
         </w:numPr>
       </w:pPr>
       <w:r>
-        <w:t>ASUS ZenBook</w:t>
-      </w:r>
+        <w:t xml:space="preserve">ASUS </w:t>
+      </w:r>
+      <w:proofErr w:type="spellStart"/>
+      <w:r>
+        <w:t>ZenBook</w:t>
+      </w:r>
+      <w:proofErr w:type="spellEnd"/>
     </w:p>
     <w:p>
       <w:pPr>
@@ -10822,24 +11250,40 @@
           <w:lang w:val="en-US"/>
         </w:rPr>
       </w:pPr>
+      <w:proofErr w:type="spellStart"/>
       <w:r>
         <w:rPr>
           <w:lang w:val="en-US"/>
         </w:rPr>
-        <w:t>HomeServer (NAS (RAID5) 13.5TB)</w:t>
-      </w:r>
-    </w:p>
-    <w:p>
-      <w:pPr>
+        <w:t>HomeServer</w:t>
+      </w:r>
+      <w:proofErr w:type="spellEnd"/>
+      <w:r>
         <w:rPr>
           <w:lang w:val="en-US"/>
         </w:rPr>
-      </w:pPr>
-      <w:r>
+        <w:t xml:space="preserve"> (NAS (RAID5) 13.5TB)</w:t>
+      </w:r>
+    </w:p>
+    <w:p>
+      <w:pPr>
         <w:rPr>
           <w:lang w:val="en-US"/>
         </w:rPr>
-        <w:t>Anwendungen:</w:t>
+      </w:pPr>
+      <w:proofErr w:type="spellStart"/>
+      <w:r>
+        <w:rPr>
+          <w:lang w:val="en-US"/>
+        </w:rPr>
+        <w:t>Anwendungen</w:t>
+      </w:r>
+      <w:proofErr w:type="spellEnd"/>
+      <w:r>
+        <w:rPr>
+          <w:lang w:val="en-US"/>
+        </w:rPr>
+        <w:t>:</w:t>
       </w:r>
     </w:p>
     <w:p>
@@ -10853,11 +11297,19 @@
           <w:lang w:val="en-US"/>
         </w:rPr>
       </w:pPr>
+      <w:proofErr w:type="spellStart"/>
       <w:r>
         <w:rPr>
           <w:lang w:val="en-US"/>
         </w:rPr>
-        <w:t>VisualStudio 2019 Community Edition</w:t>
+        <w:t>VisualStudio</w:t>
+      </w:r>
+      <w:proofErr w:type="spellEnd"/>
+      <w:r>
+        <w:rPr>
+          <w:lang w:val="en-US"/>
+        </w:rPr>
+        <w:t xml:space="preserve"> 2019 Community Edition</w:t>
       </w:r>
     </w:p>
     <w:p>
@@ -10871,12 +11323,14 @@
           <w:lang w:val="en-US"/>
         </w:rPr>
       </w:pPr>
+      <w:proofErr w:type="spellStart"/>
       <w:r>
         <w:rPr>
           <w:lang w:val="en-US"/>
         </w:rPr>
         <w:t>Sourcetree</w:t>
       </w:r>
+      <w:proofErr w:type="spellEnd"/>
     </w:p>
     <w:p>
       <w:pPr>
@@ -10925,12 +11379,14 @@
           <w:lang w:val="en-US"/>
         </w:rPr>
       </w:pPr>
+      <w:proofErr w:type="spellStart"/>
       <w:r>
         <w:rPr>
           <w:lang w:val="en-US"/>
         </w:rPr>
         <w:t>FoxitReader</w:t>
       </w:r>
+      <w:proofErr w:type="spellEnd"/>
     </w:p>
     <w:p>
       <w:pPr>
@@ -10959,7 +11415,21 @@
         <w:rPr>
           <w:lang w:val="en-US"/>
         </w:rPr>
-        <w:t>AOMEI Backupper Free</w:t>
+        <w:t xml:space="preserve">AOMEI </w:t>
+      </w:r>
+      <w:proofErr w:type="spellStart"/>
+      <w:r>
+        <w:rPr>
+          <w:lang w:val="en-US"/>
+        </w:rPr>
+        <w:t>Backupper</w:t>
+      </w:r>
+      <w:proofErr w:type="spellEnd"/>
+      <w:r>
+        <w:rPr>
+          <w:lang w:val="en-US"/>
+        </w:rPr>
+        <w:t xml:space="preserve"> Free</w:t>
       </w:r>
     </w:p>
     <w:p>
@@ -10988,7 +11458,31 @@
     </w:p>
     <w:p>
       <w:r>
-        <w:t xml:space="preserve">Die Daten werden mit der Sourcecode Verwaltung Git versioniert. Das Repository befindet sich auf GitHub, auf welches regelmässig gepushed wird. Das lokale Repo wird auf vier Geräten </w:t>
+        <w:t xml:space="preserve">Die Daten werden mit der Sourcecode Verwaltung </w:t>
+      </w:r>
+      <w:proofErr w:type="spellStart"/>
+      <w:r>
+        <w:t>Git</w:t>
+      </w:r>
+      <w:proofErr w:type="spellEnd"/>
+      <w:r>
+        <w:t xml:space="preserve"> versioniert. Das Repository befindet sich auf GitHub, auf welches regelmässig </w:t>
+      </w:r>
+      <w:proofErr w:type="spellStart"/>
+      <w:r>
+        <w:t>gepushed</w:t>
+      </w:r>
+      <w:proofErr w:type="spellEnd"/>
+      <w:r>
+        <w:t xml:space="preserve"> wird. Das lokale </w:t>
+      </w:r>
+      <w:proofErr w:type="spellStart"/>
+      <w:r>
+        <w:t>Repo</w:t>
+      </w:r>
+      <w:proofErr w:type="spellEnd"/>
+      <w:r>
+        <w:t xml:space="preserve"> wird auf vier Geräten </w:t>
       </w:r>
       <w:r>
         <w:t xml:space="preserve">live </w:t>
@@ -10997,8 +11491,61 @@
         <w:t>synchronisiert</w:t>
       </w:r>
       <w:r>
-        <w:t xml:space="preserve"> mit Resilio Sync darunter auch mein HomeServer. Die Archivierungsoption bei Resilio Sync ist angeschaltet, das heisst Geräte können sich beim Sync gegenseitig Files nicht überschreiben/löschen sondern Archivieren diese. Auf meinem HomeServer</w:t>
-      </w:r>
+        <w:t xml:space="preserve"> mit </w:t>
+      </w:r>
+      <w:proofErr w:type="spellStart"/>
+      <w:r>
+        <w:t>Resilio</w:t>
+      </w:r>
+      <w:proofErr w:type="spellEnd"/>
+      <w:r>
+        <w:t xml:space="preserve"> </w:t>
+      </w:r>
+      <w:proofErr w:type="spellStart"/>
+      <w:r>
+        <w:t>Sync</w:t>
+      </w:r>
+      <w:proofErr w:type="spellEnd"/>
+      <w:r>
+        <w:t xml:space="preserve"> darunter auch mein </w:t>
+      </w:r>
+      <w:proofErr w:type="spellStart"/>
+      <w:r>
+        <w:t>HomeServer</w:t>
+      </w:r>
+      <w:proofErr w:type="spellEnd"/>
+      <w:r>
+        <w:t xml:space="preserve">. Die Archivierungsoption bei </w:t>
+      </w:r>
+      <w:proofErr w:type="spellStart"/>
+      <w:r>
+        <w:t>Resilio</w:t>
+      </w:r>
+      <w:proofErr w:type="spellEnd"/>
+      <w:r>
+        <w:t xml:space="preserve"> </w:t>
+      </w:r>
+      <w:proofErr w:type="spellStart"/>
+      <w:r>
+        <w:t>Sync</w:t>
+      </w:r>
+      <w:proofErr w:type="spellEnd"/>
+      <w:r>
+        <w:t xml:space="preserve"> ist angeschaltet, das heisst Geräte können sich beim </w:t>
+      </w:r>
+      <w:proofErr w:type="spellStart"/>
+      <w:r>
+        <w:t>Sync</w:t>
+      </w:r>
+      <w:proofErr w:type="spellEnd"/>
+      <w:r>
+        <w:t xml:space="preserve"> gegenseitig Files nicht überschreiben/löschen sondern Archivieren diese. Auf meinem </w:t>
+      </w:r>
+      <w:proofErr w:type="spellStart"/>
+      <w:r>
+        <w:t>HomeServer</w:t>
+      </w:r>
+      <w:proofErr w:type="spellEnd"/>
       <w:r>
         <w:t xml:space="preserve"> werden stündlich </w:t>
       </w:r>
@@ -11009,7 +11556,15 @@
         <w:t xml:space="preserve"> auf ein NAS (RAID 5)</w:t>
       </w:r>
       <w:r>
-        <w:t xml:space="preserve"> mit AOMEI Backupper Free gemacht.</w:t>
+        <w:t xml:space="preserve"> mit AOMEI </w:t>
+      </w:r>
+      <w:proofErr w:type="spellStart"/>
+      <w:r>
+        <w:t>Backupper</w:t>
+      </w:r>
+      <w:proofErr w:type="spellEnd"/>
+      <w:r>
+        <w:t xml:space="preserve"> Free gemacht.</w:t>
       </w:r>
     </w:p>
     <w:p/>
@@ -13142,7 +13697,49 @@
         <w:rPr>
           <w:lang w:val="en-US"/>
         </w:rPr>
-        <w:t>Test Szenarios (für Black, Grey- und Whitebox Methodik)</w:t>
+        <w:t xml:space="preserve">Test </w:t>
+      </w:r>
+      <w:proofErr w:type="spellStart"/>
+      <w:r>
+        <w:rPr>
+          <w:lang w:val="en-US"/>
+        </w:rPr>
+        <w:t>Szenarios</w:t>
+      </w:r>
+      <w:proofErr w:type="spellEnd"/>
+      <w:r>
+        <w:rPr>
+          <w:lang w:val="en-US"/>
+        </w:rPr>
+        <w:t xml:space="preserve"> (</w:t>
+      </w:r>
+      <w:proofErr w:type="spellStart"/>
+      <w:r>
+        <w:rPr>
+          <w:lang w:val="en-US"/>
+        </w:rPr>
+        <w:t>für</w:t>
+      </w:r>
+      <w:proofErr w:type="spellEnd"/>
+      <w:r>
+        <w:rPr>
+          <w:lang w:val="en-US"/>
+        </w:rPr>
+        <w:t xml:space="preserve"> Black, Grey- und Whitebox </w:t>
+      </w:r>
+      <w:proofErr w:type="spellStart"/>
+      <w:r>
+        <w:rPr>
+          <w:lang w:val="en-US"/>
+        </w:rPr>
+        <w:t>Methodik</w:t>
+      </w:r>
+      <w:proofErr w:type="spellEnd"/>
+      <w:r>
+        <w:rPr>
+          <w:lang w:val="en-US"/>
+        </w:rPr>
+        <w:t>)</w:t>
       </w:r>
     </w:p>
     <w:p>
@@ -13168,11 +13765,33 @@
           <w:lang w:val="en-US"/>
         </w:rPr>
       </w:pPr>
+      <w:proofErr w:type="spellStart"/>
       <w:r>
         <w:rPr>
           <w:lang w:val="en-US"/>
         </w:rPr>
-        <w:t>Testvorgehen (z. B Top, Down, Hardestfirst etc.)</w:t>
+        <w:t>Testvorgehen</w:t>
+      </w:r>
+      <w:proofErr w:type="spellEnd"/>
+      <w:r>
+        <w:rPr>
+          <w:lang w:val="en-US"/>
+        </w:rPr>
+        <w:t xml:space="preserve"> (z. B Top, Down, </w:t>
+      </w:r>
+      <w:proofErr w:type="spellStart"/>
+      <w:r>
+        <w:rPr>
+          <w:lang w:val="en-US"/>
+        </w:rPr>
+        <w:t>Hardestfirst</w:t>
+      </w:r>
+      <w:proofErr w:type="spellEnd"/>
+      <w:r>
+        <w:rPr>
+          <w:lang w:val="en-US"/>
+        </w:rPr>
+        <w:t xml:space="preserve"> etc.)</w:t>
       </w:r>
     </w:p>
     <w:p>
@@ -13184,7 +13803,15 @@
         </w:numPr>
       </w:pPr>
       <w:r>
-        <w:t>Was passiert bei einem Fehler (Re-Testing)?</w:t>
+        <w:t>Was passiert bei einem Fehler (Re-</w:t>
+      </w:r>
+      <w:proofErr w:type="spellStart"/>
+      <w:r>
+        <w:t>Testing</w:t>
+      </w:r>
+      <w:proofErr w:type="spellEnd"/>
+      <w:r>
+        <w:t>)?</w:t>
       </w:r>
     </w:p>
     <w:p>
@@ -15928,16 +16555,16 @@
     </w:lvl>
   </w:abstractNum>
   <w:abstractNum w:abstractNumId="7" w15:restartNumberingAfterBreak="0">
-    <w:nsid w:val="2CEA3CC6"/>
+    <w:nsid w:val="1EB37BBA"/>
     <w:multiLevelType w:val="hybridMultilevel"/>
-    <w:tmpl w:val="667AAF94"/>
+    <w:tmpl w:val="E15E5AD0"/>
     <w:lvl w:ilvl="0" w:tplc="08070001">
       <w:start w:val="1"/>
       <w:numFmt w:val="bullet"/>
       <w:lvlText w:val=""/>
       <w:lvlJc w:val="left"/>
       <w:pPr>
-        <w:ind w:left="1004" w:hanging="360"/>
+        <w:ind w:left="720" w:hanging="360"/>
       </w:pPr>
       <w:rPr>
         <w:rFonts w:ascii="Symbol" w:hAnsi="Symbol" w:hint="default"/>
@@ -15949,7 +16576,7 @@
       <w:lvlText w:val="o"/>
       <w:lvlJc w:val="left"/>
       <w:pPr>
-        <w:ind w:left="1724" w:hanging="360"/>
+        <w:ind w:left="1440" w:hanging="360"/>
       </w:pPr>
       <w:rPr>
         <w:rFonts w:ascii="Courier New" w:hAnsi="Courier New" w:cs="Courier New" w:hint="default"/>
@@ -15961,7 +16588,7 @@
       <w:lvlText w:val=""/>
       <w:lvlJc w:val="left"/>
       <w:pPr>
-        <w:ind w:left="2444" w:hanging="360"/>
+        <w:ind w:left="2160" w:hanging="360"/>
       </w:pPr>
       <w:rPr>
         <w:rFonts w:ascii="Wingdings" w:hAnsi="Wingdings" w:hint="default"/>
@@ -15973,7 +16600,7 @@
       <w:lvlText w:val=""/>
       <w:lvlJc w:val="left"/>
       <w:pPr>
-        <w:ind w:left="3164" w:hanging="360"/>
+        <w:ind w:left="2880" w:hanging="360"/>
       </w:pPr>
       <w:rPr>
         <w:rFonts w:ascii="Symbol" w:hAnsi="Symbol" w:hint="default"/>
@@ -15985,7 +16612,7 @@
       <w:lvlText w:val="o"/>
       <w:lvlJc w:val="left"/>
       <w:pPr>
-        <w:ind w:left="3884" w:hanging="360"/>
+        <w:ind w:left="3600" w:hanging="360"/>
       </w:pPr>
       <w:rPr>
         <w:rFonts w:ascii="Courier New" w:hAnsi="Courier New" w:cs="Courier New" w:hint="default"/>
@@ -15997,7 +16624,7 @@
       <w:lvlText w:val=""/>
       <w:lvlJc w:val="left"/>
       <w:pPr>
-        <w:ind w:left="4604" w:hanging="360"/>
+        <w:ind w:left="4320" w:hanging="360"/>
       </w:pPr>
       <w:rPr>
         <w:rFonts w:ascii="Wingdings" w:hAnsi="Wingdings" w:hint="default"/>
@@ -16009,7 +16636,7 @@
       <w:lvlText w:val=""/>
       <w:lvlJc w:val="left"/>
       <w:pPr>
-        <w:ind w:left="5324" w:hanging="360"/>
+        <w:ind w:left="5040" w:hanging="360"/>
       </w:pPr>
       <w:rPr>
         <w:rFonts w:ascii="Symbol" w:hAnsi="Symbol" w:hint="default"/>
@@ -16021,7 +16648,7 @@
       <w:lvlText w:val="o"/>
       <w:lvlJc w:val="left"/>
       <w:pPr>
-        <w:ind w:left="6044" w:hanging="360"/>
+        <w:ind w:left="5760" w:hanging="360"/>
       </w:pPr>
       <w:rPr>
         <w:rFonts w:ascii="Courier New" w:hAnsi="Courier New" w:cs="Courier New" w:hint="default"/>
@@ -16033,7 +16660,7 @@
       <w:lvlText w:val=""/>
       <w:lvlJc w:val="left"/>
       <w:pPr>
-        <w:ind w:left="6764" w:hanging="360"/>
+        <w:ind w:left="6480" w:hanging="360"/>
       </w:pPr>
       <w:rPr>
         <w:rFonts w:ascii="Wingdings" w:hAnsi="Wingdings" w:hint="default"/>
@@ -16041,16 +16668,16 @@
     </w:lvl>
   </w:abstractNum>
   <w:abstractNum w:abstractNumId="8" w15:restartNumberingAfterBreak="0">
-    <w:nsid w:val="394F442F"/>
+    <w:nsid w:val="2CEA3CC6"/>
     <w:multiLevelType w:val="hybridMultilevel"/>
-    <w:tmpl w:val="DE143EE0"/>
+    <w:tmpl w:val="667AAF94"/>
     <w:lvl w:ilvl="0" w:tplc="08070001">
       <w:start w:val="1"/>
       <w:numFmt w:val="bullet"/>
       <w:lvlText w:val=""/>
       <w:lvlJc w:val="left"/>
       <w:pPr>
-        <w:ind w:left="1068" w:hanging="360"/>
+        <w:ind w:left="1004" w:hanging="360"/>
       </w:pPr>
       <w:rPr>
         <w:rFonts w:ascii="Symbol" w:hAnsi="Symbol" w:hint="default"/>
@@ -16062,7 +16689,7 @@
       <w:lvlText w:val="o"/>
       <w:lvlJc w:val="left"/>
       <w:pPr>
-        <w:ind w:left="1788" w:hanging="360"/>
+        <w:ind w:left="1724" w:hanging="360"/>
       </w:pPr>
       <w:rPr>
         <w:rFonts w:ascii="Courier New" w:hAnsi="Courier New" w:cs="Courier New" w:hint="default"/>
@@ -16074,7 +16701,7 @@
       <w:lvlText w:val=""/>
       <w:lvlJc w:val="left"/>
       <w:pPr>
-        <w:ind w:left="2508" w:hanging="360"/>
+        <w:ind w:left="2444" w:hanging="360"/>
       </w:pPr>
       <w:rPr>
         <w:rFonts w:ascii="Wingdings" w:hAnsi="Wingdings" w:hint="default"/>
@@ -16086,7 +16713,7 @@
       <w:lvlText w:val=""/>
       <w:lvlJc w:val="left"/>
       <w:pPr>
-        <w:ind w:left="3228" w:hanging="360"/>
+        <w:ind w:left="3164" w:hanging="360"/>
       </w:pPr>
       <w:rPr>
         <w:rFonts w:ascii="Symbol" w:hAnsi="Symbol" w:hint="default"/>
@@ -16098,7 +16725,7 @@
       <w:lvlText w:val="o"/>
       <w:lvlJc w:val="left"/>
       <w:pPr>
-        <w:ind w:left="3948" w:hanging="360"/>
+        <w:ind w:left="3884" w:hanging="360"/>
       </w:pPr>
       <w:rPr>
         <w:rFonts w:ascii="Courier New" w:hAnsi="Courier New" w:cs="Courier New" w:hint="default"/>
@@ -16110,7 +16737,7 @@
       <w:lvlText w:val=""/>
       <w:lvlJc w:val="left"/>
       <w:pPr>
-        <w:ind w:left="4668" w:hanging="360"/>
+        <w:ind w:left="4604" w:hanging="360"/>
       </w:pPr>
       <w:rPr>
         <w:rFonts w:ascii="Wingdings" w:hAnsi="Wingdings" w:hint="default"/>
@@ -16122,7 +16749,7 @@
       <w:lvlText w:val=""/>
       <w:lvlJc w:val="left"/>
       <w:pPr>
-        <w:ind w:left="5388" w:hanging="360"/>
+        <w:ind w:left="5324" w:hanging="360"/>
       </w:pPr>
       <w:rPr>
         <w:rFonts w:ascii="Symbol" w:hAnsi="Symbol" w:hint="default"/>
@@ -16134,7 +16761,7 @@
       <w:lvlText w:val="o"/>
       <w:lvlJc w:val="left"/>
       <w:pPr>
-        <w:ind w:left="6108" w:hanging="360"/>
+        <w:ind w:left="6044" w:hanging="360"/>
       </w:pPr>
       <w:rPr>
         <w:rFonts w:ascii="Courier New" w:hAnsi="Courier New" w:cs="Courier New" w:hint="default"/>
@@ -16146,7 +16773,7 @@
       <w:lvlText w:val=""/>
       <w:lvlJc w:val="left"/>
       <w:pPr>
-        <w:ind w:left="6828" w:hanging="360"/>
+        <w:ind w:left="6764" w:hanging="360"/>
       </w:pPr>
       <w:rPr>
         <w:rFonts w:ascii="Wingdings" w:hAnsi="Wingdings" w:hint="default"/>
@@ -16154,9 +16781,9 @@
     </w:lvl>
   </w:abstractNum>
   <w:abstractNum w:abstractNumId="9" w15:restartNumberingAfterBreak="0">
-    <w:nsid w:val="4AF13516"/>
+    <w:nsid w:val="394F442F"/>
     <w:multiLevelType w:val="hybridMultilevel"/>
-    <w:tmpl w:val="92881430"/>
+    <w:tmpl w:val="DE143EE0"/>
     <w:lvl w:ilvl="0" w:tplc="08070001">
       <w:start w:val="1"/>
       <w:numFmt w:val="bullet"/>
@@ -16267,16 +16894,16 @@
     </w:lvl>
   </w:abstractNum>
   <w:abstractNum w:abstractNumId="10" w15:restartNumberingAfterBreak="0">
-    <w:nsid w:val="59BC4422"/>
+    <w:nsid w:val="4AF13516"/>
     <w:multiLevelType w:val="hybridMultilevel"/>
-    <w:tmpl w:val="4360316E"/>
+    <w:tmpl w:val="92881430"/>
     <w:lvl w:ilvl="0" w:tplc="08070001">
       <w:start w:val="1"/>
       <w:numFmt w:val="bullet"/>
       <w:lvlText w:val=""/>
       <w:lvlJc w:val="left"/>
       <w:pPr>
-        <w:ind w:left="720" w:hanging="360"/>
+        <w:ind w:left="1068" w:hanging="360"/>
       </w:pPr>
       <w:rPr>
         <w:rFonts w:ascii="Symbol" w:hAnsi="Symbol" w:hint="default"/>
@@ -16288,7 +16915,7 @@
       <w:lvlText w:val="o"/>
       <w:lvlJc w:val="left"/>
       <w:pPr>
-        <w:ind w:left="1440" w:hanging="360"/>
+        <w:ind w:left="1788" w:hanging="360"/>
       </w:pPr>
       <w:rPr>
         <w:rFonts w:ascii="Courier New" w:hAnsi="Courier New" w:cs="Courier New" w:hint="default"/>
@@ -16300,7 +16927,7 @@
       <w:lvlText w:val=""/>
       <w:lvlJc w:val="left"/>
       <w:pPr>
-        <w:ind w:left="2160" w:hanging="360"/>
+        <w:ind w:left="2508" w:hanging="360"/>
       </w:pPr>
       <w:rPr>
         <w:rFonts w:ascii="Wingdings" w:hAnsi="Wingdings" w:hint="default"/>
@@ -16312,7 +16939,7 @@
       <w:lvlText w:val=""/>
       <w:lvlJc w:val="left"/>
       <w:pPr>
-        <w:ind w:left="2880" w:hanging="360"/>
+        <w:ind w:left="3228" w:hanging="360"/>
       </w:pPr>
       <w:rPr>
         <w:rFonts w:ascii="Symbol" w:hAnsi="Symbol" w:hint="default"/>
@@ -16324,7 +16951,7 @@
       <w:lvlText w:val="o"/>
       <w:lvlJc w:val="left"/>
       <w:pPr>
-        <w:ind w:left="3600" w:hanging="360"/>
+        <w:ind w:left="3948" w:hanging="360"/>
       </w:pPr>
       <w:rPr>
         <w:rFonts w:ascii="Courier New" w:hAnsi="Courier New" w:cs="Courier New" w:hint="default"/>
@@ -16336,7 +16963,7 @@
       <w:lvlText w:val=""/>
       <w:lvlJc w:val="left"/>
       <w:pPr>
-        <w:ind w:left="4320" w:hanging="360"/>
+        <w:ind w:left="4668" w:hanging="360"/>
       </w:pPr>
       <w:rPr>
         <w:rFonts w:ascii="Wingdings" w:hAnsi="Wingdings" w:hint="default"/>
@@ -16348,7 +16975,7 @@
       <w:lvlText w:val=""/>
       <w:lvlJc w:val="left"/>
       <w:pPr>
-        <w:ind w:left="5040" w:hanging="360"/>
+        <w:ind w:left="5388" w:hanging="360"/>
       </w:pPr>
       <w:rPr>
         <w:rFonts w:ascii="Symbol" w:hAnsi="Symbol" w:hint="default"/>
@@ -16360,7 +16987,7 @@
       <w:lvlText w:val="o"/>
       <w:lvlJc w:val="left"/>
       <w:pPr>
-        <w:ind w:left="5760" w:hanging="360"/>
+        <w:ind w:left="6108" w:hanging="360"/>
       </w:pPr>
       <w:rPr>
         <w:rFonts w:ascii="Courier New" w:hAnsi="Courier New" w:cs="Courier New" w:hint="default"/>
@@ -16372,7 +16999,7 @@
       <w:lvlText w:val=""/>
       <w:lvlJc w:val="left"/>
       <w:pPr>
-        <w:ind w:left="6480" w:hanging="360"/>
+        <w:ind w:left="6828" w:hanging="360"/>
       </w:pPr>
       <w:rPr>
         <w:rFonts w:ascii="Wingdings" w:hAnsi="Wingdings" w:hint="default"/>
@@ -16380,6 +17007,119 @@
     </w:lvl>
   </w:abstractNum>
   <w:abstractNum w:abstractNumId="11" w15:restartNumberingAfterBreak="0">
+    <w:nsid w:val="59BC4422"/>
+    <w:multiLevelType w:val="hybridMultilevel"/>
+    <w:tmpl w:val="4360316E"/>
+    <w:lvl w:ilvl="0" w:tplc="08070001">
+      <w:start w:val="1"/>
+      <w:numFmt w:val="bullet"/>
+      <w:lvlText w:val=""/>
+      <w:lvlJc w:val="left"/>
+      <w:pPr>
+        <w:ind w:left="720" w:hanging="360"/>
+      </w:pPr>
+      <w:rPr>
+        <w:rFonts w:ascii="Symbol" w:hAnsi="Symbol" w:hint="default"/>
+      </w:rPr>
+    </w:lvl>
+    <w:lvl w:ilvl="1" w:tplc="08070003" w:tentative="1">
+      <w:start w:val="1"/>
+      <w:numFmt w:val="bullet"/>
+      <w:lvlText w:val="o"/>
+      <w:lvlJc w:val="left"/>
+      <w:pPr>
+        <w:ind w:left="1440" w:hanging="360"/>
+      </w:pPr>
+      <w:rPr>
+        <w:rFonts w:ascii="Courier New" w:hAnsi="Courier New" w:cs="Courier New" w:hint="default"/>
+      </w:rPr>
+    </w:lvl>
+    <w:lvl w:ilvl="2" w:tplc="08070005" w:tentative="1">
+      <w:start w:val="1"/>
+      <w:numFmt w:val="bullet"/>
+      <w:lvlText w:val=""/>
+      <w:lvlJc w:val="left"/>
+      <w:pPr>
+        <w:ind w:left="2160" w:hanging="360"/>
+      </w:pPr>
+      <w:rPr>
+        <w:rFonts w:ascii="Wingdings" w:hAnsi="Wingdings" w:hint="default"/>
+      </w:rPr>
+    </w:lvl>
+    <w:lvl w:ilvl="3" w:tplc="08070001" w:tentative="1">
+      <w:start w:val="1"/>
+      <w:numFmt w:val="bullet"/>
+      <w:lvlText w:val=""/>
+      <w:lvlJc w:val="left"/>
+      <w:pPr>
+        <w:ind w:left="2880" w:hanging="360"/>
+      </w:pPr>
+      <w:rPr>
+        <w:rFonts w:ascii="Symbol" w:hAnsi="Symbol" w:hint="default"/>
+      </w:rPr>
+    </w:lvl>
+    <w:lvl w:ilvl="4" w:tplc="08070003" w:tentative="1">
+      <w:start w:val="1"/>
+      <w:numFmt w:val="bullet"/>
+      <w:lvlText w:val="o"/>
+      <w:lvlJc w:val="left"/>
+      <w:pPr>
+        <w:ind w:left="3600" w:hanging="360"/>
+      </w:pPr>
+      <w:rPr>
+        <w:rFonts w:ascii="Courier New" w:hAnsi="Courier New" w:cs="Courier New" w:hint="default"/>
+      </w:rPr>
+    </w:lvl>
+    <w:lvl w:ilvl="5" w:tplc="08070005" w:tentative="1">
+      <w:start w:val="1"/>
+      <w:numFmt w:val="bullet"/>
+      <w:lvlText w:val=""/>
+      <w:lvlJc w:val="left"/>
+      <w:pPr>
+        <w:ind w:left="4320" w:hanging="360"/>
+      </w:pPr>
+      <w:rPr>
+        <w:rFonts w:ascii="Wingdings" w:hAnsi="Wingdings" w:hint="default"/>
+      </w:rPr>
+    </w:lvl>
+    <w:lvl w:ilvl="6" w:tplc="08070001" w:tentative="1">
+      <w:start w:val="1"/>
+      <w:numFmt w:val="bullet"/>
+      <w:lvlText w:val=""/>
+      <w:lvlJc w:val="left"/>
+      <w:pPr>
+        <w:ind w:left="5040" w:hanging="360"/>
+      </w:pPr>
+      <w:rPr>
+        <w:rFonts w:ascii="Symbol" w:hAnsi="Symbol" w:hint="default"/>
+      </w:rPr>
+    </w:lvl>
+    <w:lvl w:ilvl="7" w:tplc="08070003" w:tentative="1">
+      <w:start w:val="1"/>
+      <w:numFmt w:val="bullet"/>
+      <w:lvlText w:val="o"/>
+      <w:lvlJc w:val="left"/>
+      <w:pPr>
+        <w:ind w:left="5760" w:hanging="360"/>
+      </w:pPr>
+      <w:rPr>
+        <w:rFonts w:ascii="Courier New" w:hAnsi="Courier New" w:cs="Courier New" w:hint="default"/>
+      </w:rPr>
+    </w:lvl>
+    <w:lvl w:ilvl="8" w:tplc="08070005" w:tentative="1">
+      <w:start w:val="1"/>
+      <w:numFmt w:val="bullet"/>
+      <w:lvlText w:val=""/>
+      <w:lvlJc w:val="left"/>
+      <w:pPr>
+        <w:ind w:left="6480" w:hanging="360"/>
+      </w:pPr>
+      <w:rPr>
+        <w:rFonts w:ascii="Wingdings" w:hAnsi="Wingdings" w:hint="default"/>
+      </w:rPr>
+    </w:lvl>
+  </w:abstractNum>
+  <w:abstractNum w:abstractNumId="12" w15:restartNumberingAfterBreak="0">
     <w:nsid w:val="6029403D"/>
     <w:multiLevelType w:val="hybridMultilevel"/>
     <w:tmpl w:val="CE8A0B54"/>
@@ -16492,7 +17232,7 @@
       </w:rPr>
     </w:lvl>
   </w:abstractNum>
-  <w:abstractNum w:abstractNumId="12" w15:restartNumberingAfterBreak="0">
+  <w:abstractNum w:abstractNumId="13" w15:restartNumberingAfterBreak="0">
     <w:nsid w:val="657E5409"/>
     <w:multiLevelType w:val="hybridMultilevel"/>
     <w:tmpl w:val="65D075B0"/>
@@ -16605,7 +17345,120 @@
       </w:rPr>
     </w:lvl>
   </w:abstractNum>
-  <w:abstractNum w:abstractNumId="13" w15:restartNumberingAfterBreak="0">
+  <w:abstractNum w:abstractNumId="14" w15:restartNumberingAfterBreak="0">
+    <w:nsid w:val="6F560FAA"/>
+    <w:multiLevelType w:val="hybridMultilevel"/>
+    <w:tmpl w:val="5F886EC0"/>
+    <w:lvl w:ilvl="0" w:tplc="08070001">
+      <w:start w:val="1"/>
+      <w:numFmt w:val="bullet"/>
+      <w:lvlText w:val=""/>
+      <w:lvlJc w:val="left"/>
+      <w:pPr>
+        <w:ind w:left="720" w:hanging="360"/>
+      </w:pPr>
+      <w:rPr>
+        <w:rFonts w:ascii="Symbol" w:hAnsi="Symbol" w:hint="default"/>
+      </w:rPr>
+    </w:lvl>
+    <w:lvl w:ilvl="1" w:tplc="08070003" w:tentative="1">
+      <w:start w:val="1"/>
+      <w:numFmt w:val="bullet"/>
+      <w:lvlText w:val="o"/>
+      <w:lvlJc w:val="left"/>
+      <w:pPr>
+        <w:ind w:left="1440" w:hanging="360"/>
+      </w:pPr>
+      <w:rPr>
+        <w:rFonts w:ascii="Courier New" w:hAnsi="Courier New" w:cs="Courier New" w:hint="default"/>
+      </w:rPr>
+    </w:lvl>
+    <w:lvl w:ilvl="2" w:tplc="08070005" w:tentative="1">
+      <w:start w:val="1"/>
+      <w:numFmt w:val="bullet"/>
+      <w:lvlText w:val=""/>
+      <w:lvlJc w:val="left"/>
+      <w:pPr>
+        <w:ind w:left="2160" w:hanging="360"/>
+      </w:pPr>
+      <w:rPr>
+        <w:rFonts w:ascii="Wingdings" w:hAnsi="Wingdings" w:hint="default"/>
+      </w:rPr>
+    </w:lvl>
+    <w:lvl w:ilvl="3" w:tplc="08070001" w:tentative="1">
+      <w:start w:val="1"/>
+      <w:numFmt w:val="bullet"/>
+      <w:lvlText w:val=""/>
+      <w:lvlJc w:val="left"/>
+      <w:pPr>
+        <w:ind w:left="2880" w:hanging="360"/>
+      </w:pPr>
+      <w:rPr>
+        <w:rFonts w:ascii="Symbol" w:hAnsi="Symbol" w:hint="default"/>
+      </w:rPr>
+    </w:lvl>
+    <w:lvl w:ilvl="4" w:tplc="08070003" w:tentative="1">
+      <w:start w:val="1"/>
+      <w:numFmt w:val="bullet"/>
+      <w:lvlText w:val="o"/>
+      <w:lvlJc w:val="left"/>
+      <w:pPr>
+        <w:ind w:left="3600" w:hanging="360"/>
+      </w:pPr>
+      <w:rPr>
+        <w:rFonts w:ascii="Courier New" w:hAnsi="Courier New" w:cs="Courier New" w:hint="default"/>
+      </w:rPr>
+    </w:lvl>
+    <w:lvl w:ilvl="5" w:tplc="08070005" w:tentative="1">
+      <w:start w:val="1"/>
+      <w:numFmt w:val="bullet"/>
+      <w:lvlText w:val=""/>
+      <w:lvlJc w:val="left"/>
+      <w:pPr>
+        <w:ind w:left="4320" w:hanging="360"/>
+      </w:pPr>
+      <w:rPr>
+        <w:rFonts w:ascii="Wingdings" w:hAnsi="Wingdings" w:hint="default"/>
+      </w:rPr>
+    </w:lvl>
+    <w:lvl w:ilvl="6" w:tplc="08070001" w:tentative="1">
+      <w:start w:val="1"/>
+      <w:numFmt w:val="bullet"/>
+      <w:lvlText w:val=""/>
+      <w:lvlJc w:val="left"/>
+      <w:pPr>
+        <w:ind w:left="5040" w:hanging="360"/>
+      </w:pPr>
+      <w:rPr>
+        <w:rFonts w:ascii="Symbol" w:hAnsi="Symbol" w:hint="default"/>
+      </w:rPr>
+    </w:lvl>
+    <w:lvl w:ilvl="7" w:tplc="08070003" w:tentative="1">
+      <w:start w:val="1"/>
+      <w:numFmt w:val="bullet"/>
+      <w:lvlText w:val="o"/>
+      <w:lvlJc w:val="left"/>
+      <w:pPr>
+        <w:ind w:left="5760" w:hanging="360"/>
+      </w:pPr>
+      <w:rPr>
+        <w:rFonts w:ascii="Courier New" w:hAnsi="Courier New" w:cs="Courier New" w:hint="default"/>
+      </w:rPr>
+    </w:lvl>
+    <w:lvl w:ilvl="8" w:tplc="08070005" w:tentative="1">
+      <w:start w:val="1"/>
+      <w:numFmt w:val="bullet"/>
+      <w:lvlText w:val=""/>
+      <w:lvlJc w:val="left"/>
+      <w:pPr>
+        <w:ind w:left="6480" w:hanging="360"/>
+      </w:pPr>
+      <w:rPr>
+        <w:rFonts w:ascii="Wingdings" w:hAnsi="Wingdings" w:hint="default"/>
+      </w:rPr>
+    </w:lvl>
+  </w:abstractNum>
+  <w:abstractNum w:abstractNumId="15" w15:restartNumberingAfterBreak="0">
     <w:nsid w:val="71F875F3"/>
     <w:multiLevelType w:val="multilevel"/>
     <w:tmpl w:val="843A40D0"/>
@@ -16693,7 +17546,7 @@
       </w:pPr>
     </w:lvl>
   </w:abstractNum>
-  <w:abstractNum w:abstractNumId="14" w15:restartNumberingAfterBreak="0">
+  <w:abstractNum w:abstractNumId="16" w15:restartNumberingAfterBreak="0">
     <w:nsid w:val="74B04ACE"/>
     <w:multiLevelType w:val="hybridMultilevel"/>
     <w:tmpl w:val="F7984CFE"/>
@@ -16806,7 +17659,120 @@
       </w:rPr>
     </w:lvl>
   </w:abstractNum>
-  <w:abstractNum w:abstractNumId="15" w15:restartNumberingAfterBreak="0">
+  <w:abstractNum w:abstractNumId="17" w15:restartNumberingAfterBreak="0">
+    <w:nsid w:val="788E313E"/>
+    <w:multiLevelType w:val="hybridMultilevel"/>
+    <w:tmpl w:val="895AB9C8"/>
+    <w:lvl w:ilvl="0" w:tplc="08070001">
+      <w:start w:val="1"/>
+      <w:numFmt w:val="bullet"/>
+      <w:lvlText w:val=""/>
+      <w:lvlJc w:val="left"/>
+      <w:pPr>
+        <w:ind w:left="720" w:hanging="360"/>
+      </w:pPr>
+      <w:rPr>
+        <w:rFonts w:ascii="Symbol" w:hAnsi="Symbol" w:hint="default"/>
+      </w:rPr>
+    </w:lvl>
+    <w:lvl w:ilvl="1" w:tplc="08070003" w:tentative="1">
+      <w:start w:val="1"/>
+      <w:numFmt w:val="bullet"/>
+      <w:lvlText w:val="o"/>
+      <w:lvlJc w:val="left"/>
+      <w:pPr>
+        <w:ind w:left="1440" w:hanging="360"/>
+      </w:pPr>
+      <w:rPr>
+        <w:rFonts w:ascii="Courier New" w:hAnsi="Courier New" w:cs="Courier New" w:hint="default"/>
+      </w:rPr>
+    </w:lvl>
+    <w:lvl w:ilvl="2" w:tplc="08070005" w:tentative="1">
+      <w:start w:val="1"/>
+      <w:numFmt w:val="bullet"/>
+      <w:lvlText w:val=""/>
+      <w:lvlJc w:val="left"/>
+      <w:pPr>
+        <w:ind w:left="2160" w:hanging="360"/>
+      </w:pPr>
+      <w:rPr>
+        <w:rFonts w:ascii="Wingdings" w:hAnsi="Wingdings" w:hint="default"/>
+      </w:rPr>
+    </w:lvl>
+    <w:lvl w:ilvl="3" w:tplc="08070001" w:tentative="1">
+      <w:start w:val="1"/>
+      <w:numFmt w:val="bullet"/>
+      <w:lvlText w:val=""/>
+      <w:lvlJc w:val="left"/>
+      <w:pPr>
+        <w:ind w:left="2880" w:hanging="360"/>
+      </w:pPr>
+      <w:rPr>
+        <w:rFonts w:ascii="Symbol" w:hAnsi="Symbol" w:hint="default"/>
+      </w:rPr>
+    </w:lvl>
+    <w:lvl w:ilvl="4" w:tplc="08070003" w:tentative="1">
+      <w:start w:val="1"/>
+      <w:numFmt w:val="bullet"/>
+      <w:lvlText w:val="o"/>
+      <w:lvlJc w:val="left"/>
+      <w:pPr>
+        <w:ind w:left="3600" w:hanging="360"/>
+      </w:pPr>
+      <w:rPr>
+        <w:rFonts w:ascii="Courier New" w:hAnsi="Courier New" w:cs="Courier New" w:hint="default"/>
+      </w:rPr>
+    </w:lvl>
+    <w:lvl w:ilvl="5" w:tplc="08070005" w:tentative="1">
+      <w:start w:val="1"/>
+      <w:numFmt w:val="bullet"/>
+      <w:lvlText w:val=""/>
+      <w:lvlJc w:val="left"/>
+      <w:pPr>
+        <w:ind w:left="4320" w:hanging="360"/>
+      </w:pPr>
+      <w:rPr>
+        <w:rFonts w:ascii="Wingdings" w:hAnsi="Wingdings" w:hint="default"/>
+      </w:rPr>
+    </w:lvl>
+    <w:lvl w:ilvl="6" w:tplc="08070001" w:tentative="1">
+      <w:start w:val="1"/>
+      <w:numFmt w:val="bullet"/>
+      <w:lvlText w:val=""/>
+      <w:lvlJc w:val="left"/>
+      <w:pPr>
+        <w:ind w:left="5040" w:hanging="360"/>
+      </w:pPr>
+      <w:rPr>
+        <w:rFonts w:ascii="Symbol" w:hAnsi="Symbol" w:hint="default"/>
+      </w:rPr>
+    </w:lvl>
+    <w:lvl w:ilvl="7" w:tplc="08070003" w:tentative="1">
+      <w:start w:val="1"/>
+      <w:numFmt w:val="bullet"/>
+      <w:lvlText w:val="o"/>
+      <w:lvlJc w:val="left"/>
+      <w:pPr>
+        <w:ind w:left="5760" w:hanging="360"/>
+      </w:pPr>
+      <w:rPr>
+        <w:rFonts w:ascii="Courier New" w:hAnsi="Courier New" w:cs="Courier New" w:hint="default"/>
+      </w:rPr>
+    </w:lvl>
+    <w:lvl w:ilvl="8" w:tplc="08070005" w:tentative="1">
+      <w:start w:val="1"/>
+      <w:numFmt w:val="bullet"/>
+      <w:lvlText w:val=""/>
+      <w:lvlJc w:val="left"/>
+      <w:pPr>
+        <w:ind w:left="6480" w:hanging="360"/>
+      </w:pPr>
+      <w:rPr>
+        <w:rFonts w:ascii="Wingdings" w:hAnsi="Wingdings" w:hint="default"/>
+      </w:rPr>
+    </w:lvl>
+  </w:abstractNum>
+  <w:abstractNum w:abstractNumId="18" w15:restartNumberingAfterBreak="0">
     <w:nsid w:val="7F106B9A"/>
     <w:multiLevelType w:val="multilevel"/>
     <w:tmpl w:val="08070025"/>
@@ -16905,7 +17871,7 @@
     <w:abstractNumId w:val="5"/>
   </w:num>
   <w:num w:numId="2">
-    <w:abstractNumId w:val="15"/>
+    <w:abstractNumId w:val="18"/>
   </w:num>
   <w:num w:numId="3">
     <w:abstractNumId w:val="2"/>
@@ -16917,10 +17883,10 @@
     <w:abstractNumId w:val="0"/>
   </w:num>
   <w:num w:numId="6">
-    <w:abstractNumId w:val="14"/>
+    <w:abstractNumId w:val="16"/>
   </w:num>
   <w:num w:numId="7">
-    <w:abstractNumId w:val="13"/>
+    <w:abstractNumId w:val="15"/>
   </w:num>
   <w:num w:numId="8">
     <w:abstractNumId w:val="6"/>
@@ -16929,25 +17895,34 @@
     <w:abstractNumId w:val="4"/>
   </w:num>
   <w:num w:numId="10">
-    <w:abstractNumId w:val="11"/>
+    <w:abstractNumId w:val="12"/>
   </w:num>
   <w:num w:numId="11">
-    <w:abstractNumId w:val="7"/>
+    <w:abstractNumId w:val="8"/>
   </w:num>
   <w:num w:numId="12">
     <w:abstractNumId w:val="3"/>
   </w:num>
   <w:num w:numId="13">
+    <w:abstractNumId w:val="10"/>
+  </w:num>
+  <w:num w:numId="14">
     <w:abstractNumId w:val="9"/>
   </w:num>
-  <w:num w:numId="14">
-    <w:abstractNumId w:val="8"/>
-  </w:num>
   <w:num w:numId="15">
-    <w:abstractNumId w:val="10"/>
+    <w:abstractNumId w:val="11"/>
   </w:num>
   <w:num w:numId="16">
-    <w:abstractNumId w:val="12"/>
+    <w:abstractNumId w:val="13"/>
+  </w:num>
+  <w:num w:numId="17">
+    <w:abstractNumId w:val="7"/>
+  </w:num>
+  <w:num w:numId="18">
+    <w:abstractNumId w:val="14"/>
+  </w:num>
+  <w:num w:numId="19">
+    <w:abstractNumId w:val="17"/>
   </w:num>
 </w:numbering>
 </file>

</xml_diff>